<commit_message>
add template 1 anggota
</commit_message>
<xml_diff>
--- a/web/template/template_2022/template_st_spd_tanpa_anggota.docx
+++ b/web/template/template_2022/template_st_spd_tanpa_anggota.docx
@@ -55,7 +55,7 @@
                     </pic:cNvPicPr>
                   </pic:nvPicPr>
                   <pic:blipFill>
-                    <a:blip r:embed="rId7">
+                    <a:blip r:embed="rId8">
                       <a:extLst>
                         <a:ext uri="{28A0092B-C50C-407E-A947-70E740481C1C}">
                           <a14:useLocalDpi xmlns:a14="http://schemas.microsoft.com/office/drawing/2010/main" val="0"/>
@@ -2542,7 +2542,7 @@
         </w:rPr>
         <w:lastRenderedPageBreak/>
         <w:drawing>
-          <wp:inline distT="0" distB="0" distL="0" distR="0" wp14:anchorId="6E0AAD16" wp14:editId="2A9F18FC">
+          <wp:inline distT="0" distB="0" distL="0" distR="0" wp14:anchorId="0DB4BFF8" wp14:editId="6A353B52">
             <wp:extent cx="960114" cy="653796"/>
             <wp:effectExtent l="0" t="0" r="0" b="0"/>
             <wp:docPr id="1" name="image1.jpeg"/>
@@ -2557,7 +2557,7 @@
                     <pic:cNvPicPr/>
                   </pic:nvPicPr>
                   <pic:blipFill>
-                    <a:blip r:embed="rId8" cstate="print"/>
+                    <a:blip r:embed="rId9" cstate="print"/>
                     <a:stretch>
                       <a:fillRect/>
                     </a:stretch>
@@ -2588,7 +2588,7 @@
         <mc:AlternateContent>
           <mc:Choice Requires="wps">
             <w:drawing>
-              <wp:inline distT="0" distB="0" distL="0" distR="0">
+              <wp:inline distT="0" distB="0" distL="0" distR="0" wp14:anchorId="1731BBC4" wp14:editId="69FD1528">
                 <wp:extent cx="5031740" cy="492125"/>
                 <wp:effectExtent l="0" t="0" r="1270" b="4445"/>
                 <wp:docPr id="6" name="Text Box 6"/>
@@ -2953,7 +2953,7 @@
           </mc:Choice>
           <mc:Fallback>
             <w:pict>
-              <v:shapetype id="_x0000_t202" coordsize="21600,21600" o:spt="202" path="m,l,21600r21600,l21600,xe">
+              <v:shapetype w14:anchorId="1731BBC4" id="_x0000_t202" coordsize="21600,21600" o:spt="202" path="m,l,21600r21600,l21600,xe">
                 <v:stroke joinstyle="miter"/>
                 <v:path gradientshapeok="t" o:connecttype="rect"/>
               </v:shapetype>
@@ -3640,6 +3640,7 @@
               <w:rPr>
                 <w:rFonts w:ascii="Arial"/>
                 <w:b/>
+                <w:spacing w:val="-1"/>
                 <w:sz w:val="19"/>
               </w:rPr>
             </w:pPr>
@@ -3651,32 +3652,20 @@
               </w:rPr>
               <w:t>${nama}</w:t>
             </w:r>
-            <w:r>
+          </w:p>
+          <w:p>
+            <w:pPr>
+              <w:pStyle w:val="TableParagraph"/>
+              <w:spacing w:before="1"/>
+              <w:ind w:left="30"/>
               <w:rPr>
                 <w:rFonts w:ascii="Arial"/>
                 <w:b/>
-                <w:spacing w:val="-1"/>
-                <w:sz w:val="19"/>
-              </w:rPr>
-              <w:t xml:space="preserve"> </w:t>
-            </w:r>
-            <w:r>
-              <w:rPr>
-                <w:rFonts w:ascii="Arial"/>
-                <w:b/>
-                <w:sz w:val="19"/>
-              </w:rPr>
-              <w:t>/</w:t>
-            </w:r>
-            <w:r>
-              <w:rPr>
-                <w:rFonts w:ascii="Arial"/>
-                <w:b/>
-                <w:spacing w:val="-3"/>
-                <w:sz w:val="19"/>
-              </w:rPr>
-              <w:t xml:space="preserve"> </w:t>
-            </w:r>
+                <w:sz w:val="19"/>
+              </w:rPr>
+            </w:pPr>
+            <w:bookmarkStart w:id="0" w:name="_GoBack"/>
+            <w:bookmarkEnd w:id="0"/>
             <w:r>
               <w:rPr>
                 <w:rFonts w:ascii="Arial"/>
@@ -6625,15 +6614,7 @@
               <w:rPr>
                 <w:sz w:val="17"/>
               </w:rPr>
-              <w:t>des_kegiat</w:t>
-            </w:r>
-            <w:bookmarkStart w:id="0" w:name="_GoBack"/>
-            <w:bookmarkEnd w:id="0"/>
-            <w:r>
-              <w:rPr>
-                <w:sz w:val="17"/>
-              </w:rPr>
-              <w:t>an</w:t>
+              <w:t>des_kegiatan</w:t>
             </w:r>
             <w:r>
               <w:rPr>
@@ -8034,7 +8015,7 @@
     <w:tbl>
       <w:tblPr>
         <w:tblW w:w="10360" w:type="dxa"/>
-        <w:tblInd w:w="-640" w:type="dxa"/>
+        <w:tblInd w:w="80" w:type="dxa"/>
         <w:tblLayout w:type="fixed"/>
         <w:tblCellMar>
           <w:left w:w="0" w:type="dxa"/>
@@ -8069,6 +8050,7 @@
           <w:p>
             <w:pPr>
               <w:pStyle w:val="TableParagraph"/>
+              <w:ind w:left="630"/>
               <w:rPr>
                 <w:rFonts w:ascii="Times New Roman"/>
                 <w:sz w:val="18"/>
@@ -12636,11 +12618,18 @@
       </w:tr>
     </w:tbl>
     <w:p/>
+    <w:p>
+      <w:pPr>
+        <w:tabs>
+          <w:tab w:val="left" w:pos="2053"/>
+        </w:tabs>
+        <w:ind w:left="210"/>
+      </w:pPr>
+    </w:p>
     <w:sectPr>
-      <w:pgSz w:w="11907" w:h="16839" w:code="9"/>
-      <w:pgMar w:top="805" w:right="992" w:bottom="1656" w:left="1418" w:header="578" w:footer="289" w:gutter="0"/>
+      <w:pgSz w:w="11909" w:h="16834" w:code="9"/>
+      <w:pgMar w:top="763" w:right="806" w:bottom="274" w:left="821" w:header="720" w:footer="720" w:gutter="0"/>
       <w:cols w:space="720"/>
-      <w:docGrid w:linePitch="272"/>
     </w:sectPr>
   </w:body>
 </w:document>
@@ -13883,4 +13872,16 @@
     </a:ext>
   </a:extLst>
 </a:theme>
+</file>
+
+<file path=customXml/item1.xml><?xml version="1.0" encoding="utf-8"?>
+<b:Sources xmlns:b="http://schemas.openxmlformats.org/officeDocument/2006/bibliography" xmlns="http://schemas.openxmlformats.org/officeDocument/2006/bibliography" SelectedStyle="\APASixthEditionOfficeOnline.xsl" StyleName="APA" Version="6"/>
+</file>
+
+<file path=customXml/itemProps1.xml><?xml version="1.0" encoding="utf-8"?>
+<ds:datastoreItem xmlns:ds="http://schemas.openxmlformats.org/officeDocument/2006/customXml" ds:itemID="{95213189-9175-4038-8778-25D360384873}">
+  <ds:schemaRefs>
+    <ds:schemaRef ds:uri="http://schemas.openxmlformats.org/officeDocument/2006/bibliography"/>
+  </ds:schemaRefs>
+</ds:datastoreItem>
 </file>
</xml_diff>